<commit_message>
Attempt at working out decoding time issue
</commit_message>
<xml_diff>
--- a/pvxf29report.docx
+++ b/pvxf29report.docx
@@ -183,14 +183,25 @@
           <w:lang w:val="en-GB"/>
         </w:rPr>
       </w:pPr>
-      <w:bookmarkStart w:id="0" w:name="_GoBack"/>
-      <w:bookmarkEnd w:id="0"/>
     </w:p>
     <w:p>
       <w:pPr>
+        <w:widowControl w:val="0"/>
+        <w:numPr>
+          <w:ilvl w:val="0"/>
+          <w:numId w:val="10"/>
+        </w:numPr>
+        <w:tabs>
+          <w:tab w:val="left" w:pos="220"/>
+          <w:tab w:val="left" w:pos="720"/>
+        </w:tabs>
+        <w:autoSpaceDE w:val="0"/>
+        <w:autoSpaceDN w:val="0"/>
+        <w:adjustRightInd w:val="0"/>
+        <w:spacing w:after="240"/>
+        <w:ind w:hanging="720"/>
         <w:rPr>
-          <w:rFonts w:ascii="Baskerville" w:hAnsi="Baskerville"/>
-          <w:lang w:val="en-GB"/>
+          <w:rFonts w:ascii="Times" w:hAnsi="Times" w:cs="Times"/>
         </w:rPr>
       </w:pPr>
       <w:r>
@@ -200,6 +211,48 @@
         </w:rPr>
         <w:t xml:space="preserve"> </w:t>
       </w:r>
+      <w:r>
+        <w:rPr>
+          <w:rFonts w:ascii="Times" w:hAnsi="Times" w:cs="Times"/>
+          <w:sz w:val="30"/>
+          <w:szCs w:val="30"/>
+        </w:rPr>
+        <w:t xml:space="preserve">1. Exact instructions how to execute the code on a Durham networked machine. +2. A clear description of your programs and of any design choices you have made. +3. Analysis of running time of the encoder, running time of the decoder, and compression ratio. 4. Limitations of your design and implementation and possible features that could be included. </w:t>
+      </w:r>
+      <w:r>
+        <w:rPr>
+          <w:rFonts w:ascii="Times" w:hAnsi="Times" w:cs="Times"/>
+        </w:rPr>
+        <w:t> +</w:t>
+      </w:r>
+    </w:p>
+    <w:p>
+      <w:pPr>
+        <w:rPr>
+          <w:rFonts w:ascii="Baskerville" w:hAnsi="Baskerville"/>
+          <w:b/>
+          <w:lang w:val="en-GB"/>
+        </w:rPr>
+      </w:pPr>
+      <w:r>
+        <w:rPr>
+          <w:rFonts w:ascii="Baskerville" w:hAnsi="Baskerville"/>
+          <w:b/>
+          <w:lang w:val="en-GB"/>
+        </w:rPr>
+        <w:t>The Code</w:t>
+      </w:r>
+    </w:p>
+    <w:p>
+      <w:pPr>
+        <w:rPr>
+          <w:rFonts w:ascii="Baskerville" w:hAnsi="Baskerville"/>
+          <w:lang w:val="en-GB"/>
+        </w:rPr>
+      </w:pPr>
     </w:p>
     <w:p>
       <w:pPr>
@@ -1427,8 +1480,30 @@
         <w:t xml:space="preserve"> </w:t>
       </w:r>
     </w:p>
+    <w:p>
+      <w:pPr>
+        <w:rPr>
+          <w:rFonts w:ascii="Baskerville" w:hAnsi="Baskerville"/>
+          <w:b/>
+          <w:lang w:val="en-GB"/>
+        </w:rPr>
+      </w:pPr>
+      <w:r>
+        <w:rPr>
+          <w:rFonts w:ascii="Baskerville" w:hAnsi="Baskerville"/>
+          <w:b/>
+          <w:lang w:val="en-GB"/>
+        </w:rPr>
+        <w:t>Discussion</w:t>
+      </w:r>
+    </w:p>
     <w:sectPr>
-      <w:headerReference w:type="default" r:id="rId8"/>
+      <w:headerReference w:type="even" r:id="rId8"/>
+      <w:headerReference w:type="default" r:id="rId9"/>
+      <w:footerReference w:type="even" r:id="rId10"/>
+      <w:footerReference w:type="default" r:id="rId11"/>
+      <w:headerReference w:type="first" r:id="rId12"/>
+      <w:footerReference w:type="first" r:id="rId13"/>
       <w:pgSz w:w="11900" w:h="16840"/>
       <w:pgMar w:top="1440" w:right="1800" w:bottom="1440" w:left="1800" w:header="708" w:footer="708" w:gutter="0"/>
       <w:cols w:space="708"/>
@@ -1457,6 +1532,36 @@
 </w:endnotes>
 </file>
 
+<file path=word/footer1.xml><?xml version="1.0" encoding="utf-8"?>
+<w:ftr xmlns:wpc="http://schemas.microsoft.com/office/word/2010/wordprocessingCanvas" xmlns:mo="http://schemas.microsoft.com/office/mac/office/2008/main" xmlns:mc="http://schemas.openxmlformats.org/markup-compatibility/2006" xmlns:mv="urn:schemas-microsoft-com:mac:vml" xmlns:o="urn:schemas-microsoft-com:office:office" xmlns:r="http://schemas.openxmlformats.org/officeDocument/2006/relationships" xmlns:m="http://schemas.openxmlformats.org/officeDocument/2006/math" xmlns:v="urn:schemas-microsoft-com:vml" xmlns:wp14="http://schemas.microsoft.com/office/word/2010/wordprocessingDrawing" xmlns:wp="http://schemas.openxmlformats.org/drawingml/2006/wordprocessingDrawing" xmlns:w10="urn:schemas-microsoft-com:office:word" xmlns:w="http://schemas.openxmlformats.org/wordprocessingml/2006/main" xmlns:w14="http://schemas.microsoft.com/office/word/2010/wordml" xmlns:wpg="http://schemas.microsoft.com/office/word/2010/wordprocessingGroup" xmlns:wpi="http://schemas.microsoft.com/office/word/2010/wordprocessingInk" xmlns:wne="http://schemas.microsoft.com/office/word/2006/wordml" xmlns:wps="http://schemas.microsoft.com/office/word/2010/wordprocessingShape" mc:Ignorable="w14 wp14">
+  <w:p>
+    <w:pPr>
+      <w:pStyle w:val="Footer"/>
+    </w:pPr>
+  </w:p>
+</w:ftr>
+</file>
+
+<file path=word/footer2.xml><?xml version="1.0" encoding="utf-8"?>
+<w:ftr xmlns:wpc="http://schemas.microsoft.com/office/word/2010/wordprocessingCanvas" xmlns:mo="http://schemas.microsoft.com/office/mac/office/2008/main" xmlns:mc="http://schemas.openxmlformats.org/markup-compatibility/2006" xmlns:mv="urn:schemas-microsoft-com:mac:vml" xmlns:o="urn:schemas-microsoft-com:office:office" xmlns:r="http://schemas.openxmlformats.org/officeDocument/2006/relationships" xmlns:m="http://schemas.openxmlformats.org/officeDocument/2006/math" xmlns:v="urn:schemas-microsoft-com:vml" xmlns:wp14="http://schemas.microsoft.com/office/word/2010/wordprocessingDrawing" xmlns:wp="http://schemas.openxmlformats.org/drawingml/2006/wordprocessingDrawing" xmlns:w10="urn:schemas-microsoft-com:office:word" xmlns:w="http://schemas.openxmlformats.org/wordprocessingml/2006/main" xmlns:w14="http://schemas.microsoft.com/office/word/2010/wordml" xmlns:wpg="http://schemas.microsoft.com/office/word/2010/wordprocessingGroup" xmlns:wpi="http://schemas.microsoft.com/office/word/2010/wordprocessingInk" xmlns:wne="http://schemas.microsoft.com/office/word/2006/wordml" xmlns:wps="http://schemas.microsoft.com/office/word/2010/wordprocessingShape" mc:Ignorable="w14 wp14">
+  <w:p>
+    <w:pPr>
+      <w:pStyle w:val="Footer"/>
+    </w:pPr>
+  </w:p>
+</w:ftr>
+</file>
+
+<file path=word/footer3.xml><?xml version="1.0" encoding="utf-8"?>
+<w:ftr xmlns:wpc="http://schemas.microsoft.com/office/word/2010/wordprocessingCanvas" xmlns:mo="http://schemas.microsoft.com/office/mac/office/2008/main" xmlns:mc="http://schemas.openxmlformats.org/markup-compatibility/2006" xmlns:mv="urn:schemas-microsoft-com:mac:vml" xmlns:o="urn:schemas-microsoft-com:office:office" xmlns:r="http://schemas.openxmlformats.org/officeDocument/2006/relationships" xmlns:m="http://schemas.openxmlformats.org/officeDocument/2006/math" xmlns:v="urn:schemas-microsoft-com:vml" xmlns:wp14="http://schemas.microsoft.com/office/word/2010/wordprocessingDrawing" xmlns:wp="http://schemas.openxmlformats.org/drawingml/2006/wordprocessingDrawing" xmlns:w10="urn:schemas-microsoft-com:office:word" xmlns:w="http://schemas.openxmlformats.org/wordprocessingml/2006/main" xmlns:w14="http://schemas.microsoft.com/office/word/2010/wordml" xmlns:wpg="http://schemas.microsoft.com/office/word/2010/wordprocessingGroup" xmlns:wpi="http://schemas.microsoft.com/office/word/2010/wordprocessingInk" xmlns:wne="http://schemas.microsoft.com/office/word/2006/wordml" xmlns:wps="http://schemas.microsoft.com/office/word/2010/wordprocessingShape" mc:Ignorable="w14 wp14">
+  <w:p>
+    <w:pPr>
+      <w:pStyle w:val="Footer"/>
+    </w:pPr>
+  </w:p>
+</w:ftr>
+</file>
+
 <file path=word/footnotes.xml><?xml version="1.0" encoding="utf-8"?>
 <w:footnotes xmlns:wpc="http://schemas.microsoft.com/office/word/2010/wordprocessingCanvas" xmlns:mo="http://schemas.microsoft.com/office/mac/office/2008/main" xmlns:mc="http://schemas.openxmlformats.org/markup-compatibility/2006" xmlns:mv="urn:schemas-microsoft-com:mac:vml" xmlns:o="urn:schemas-microsoft-com:office:office" xmlns:r="http://schemas.openxmlformats.org/officeDocument/2006/relationships" xmlns:m="http://schemas.openxmlformats.org/officeDocument/2006/math" xmlns:v="urn:schemas-microsoft-com:vml" xmlns:wp14="http://schemas.microsoft.com/office/word/2010/wordprocessingDrawing" xmlns:wp="http://schemas.openxmlformats.org/drawingml/2006/wordprocessingDrawing" xmlns:w10="urn:schemas-microsoft-com:office:word" xmlns:w="http://schemas.openxmlformats.org/wordprocessingml/2006/main" xmlns:w14="http://schemas.microsoft.com/office/word/2010/wordml" xmlns:wpg="http://schemas.microsoft.com/office/word/2010/wordprocessingGroup" xmlns:wpi="http://schemas.microsoft.com/office/word/2010/wordprocessingInk" xmlns:wne="http://schemas.microsoft.com/office/word/2006/wordml" xmlns:wps="http://schemas.microsoft.com/office/word/2010/wordprocessingShape" mc:Ignorable="w14 wp14">
   <w:footnote w:type="separator" w:id="-1">
@@ -1481,6 +1586,16 @@
   <w:p>
     <w:pPr>
       <w:pStyle w:val="Header"/>
+    </w:pPr>
+  </w:p>
+</w:hdr>
+</file>
+
+<file path=word/header2.xml><?xml version="1.0" encoding="utf-8"?>
+<w:hdr xmlns:wpc="http://schemas.microsoft.com/office/word/2010/wordprocessingCanvas" xmlns:mo="http://schemas.microsoft.com/office/mac/office/2008/main" xmlns:mc="http://schemas.openxmlformats.org/markup-compatibility/2006" xmlns:mv="urn:schemas-microsoft-com:mac:vml" xmlns:o="urn:schemas-microsoft-com:office:office" xmlns:r="http://schemas.openxmlformats.org/officeDocument/2006/relationships" xmlns:m="http://schemas.openxmlformats.org/officeDocument/2006/math" xmlns:v="urn:schemas-microsoft-com:vml" xmlns:wp14="http://schemas.microsoft.com/office/word/2010/wordprocessingDrawing" xmlns:wp="http://schemas.openxmlformats.org/drawingml/2006/wordprocessingDrawing" xmlns:w10="urn:schemas-microsoft-com:office:word" xmlns:w="http://schemas.openxmlformats.org/wordprocessingml/2006/main" xmlns:w14="http://schemas.microsoft.com/office/word/2010/wordml" xmlns:wpg="http://schemas.microsoft.com/office/word/2010/wordprocessingGroup" xmlns:wpi="http://schemas.microsoft.com/office/word/2010/wordprocessingInk" xmlns:wne="http://schemas.microsoft.com/office/word/2006/wordml" xmlns:wps="http://schemas.microsoft.com/office/word/2010/wordprocessingShape" mc:Ignorable="w14 wp14">
+  <w:p>
+    <w:pPr>
+      <w:pStyle w:val="Header"/>
       <w:rPr>
         <w:rFonts w:ascii="Baskerville" w:hAnsi="Baskerville"/>
       </w:rPr>
@@ -1508,8 +1623,26 @@
         <w:rFonts w:ascii="Baskerville" w:hAnsi="Baskerville"/>
       </w:rPr>
       <w:tab/>
-      <w:t>22/01/2015</w:t>
+      <w:t>12/02</w:t>
     </w:r>
+    <w:bookmarkStart w:id="0" w:name="_GoBack"/>
+    <w:bookmarkEnd w:id="0"/>
+    <w:r>
+      <w:rPr>
+        <w:rFonts w:ascii="Baskerville" w:hAnsi="Baskerville"/>
+      </w:rPr>
+      <w:t>/2015</w:t>
+    </w:r>
+  </w:p>
+</w:hdr>
+</file>
+
+<file path=word/header3.xml><?xml version="1.0" encoding="utf-8"?>
+<w:hdr xmlns:wpc="http://schemas.microsoft.com/office/word/2010/wordprocessingCanvas" xmlns:mo="http://schemas.microsoft.com/office/mac/office/2008/main" xmlns:mc="http://schemas.openxmlformats.org/markup-compatibility/2006" xmlns:mv="urn:schemas-microsoft-com:mac:vml" xmlns:o="urn:schemas-microsoft-com:office:office" xmlns:r="http://schemas.openxmlformats.org/officeDocument/2006/relationships" xmlns:m="http://schemas.openxmlformats.org/officeDocument/2006/math" xmlns:v="urn:schemas-microsoft-com:vml" xmlns:wp14="http://schemas.microsoft.com/office/word/2010/wordprocessingDrawing" xmlns:wp="http://schemas.openxmlformats.org/drawingml/2006/wordprocessingDrawing" xmlns:w10="urn:schemas-microsoft-com:office:word" xmlns:w="http://schemas.openxmlformats.org/wordprocessingml/2006/main" xmlns:w14="http://schemas.microsoft.com/office/word/2010/wordml" xmlns:wpg="http://schemas.microsoft.com/office/word/2010/wordprocessingGroup" xmlns:wpi="http://schemas.microsoft.com/office/word/2010/wordprocessingInk" xmlns:wne="http://schemas.microsoft.com/office/word/2006/wordml" xmlns:wps="http://schemas.microsoft.com/office/word/2010/wordprocessingShape" mc:Ignorable="w14 wp14">
+  <w:p>
+    <w:pPr>
+      <w:pStyle w:val="Header"/>
+    </w:pPr>
   </w:p>
 </w:hdr>
 </file>
@@ -1517,6 +1650,59 @@
 <file path=word/numbering.xml><?xml version="1.0" encoding="utf-8"?>
 <w:numbering xmlns:wpc="http://schemas.microsoft.com/office/word/2010/wordprocessingCanvas" xmlns:mo="http://schemas.microsoft.com/office/mac/office/2008/main" xmlns:mc="http://schemas.openxmlformats.org/markup-compatibility/2006" xmlns:mv="urn:schemas-microsoft-com:mac:vml" xmlns:o="urn:schemas-microsoft-com:office:office" xmlns:r="http://schemas.openxmlformats.org/officeDocument/2006/relationships" xmlns:m="http://schemas.openxmlformats.org/officeDocument/2006/math" xmlns:v="urn:schemas-microsoft-com:vml" xmlns:wp14="http://schemas.microsoft.com/office/word/2010/wordprocessingDrawing" xmlns:wp="http://schemas.openxmlformats.org/drawingml/2006/wordprocessingDrawing" xmlns:w10="urn:schemas-microsoft-com:office:word" xmlns:w="http://schemas.openxmlformats.org/wordprocessingml/2006/main" xmlns:w14="http://schemas.microsoft.com/office/word/2010/wordml" xmlns:wpg="http://schemas.microsoft.com/office/word/2010/wordprocessingGroup" xmlns:wpi="http://schemas.microsoft.com/office/word/2010/wordprocessingInk" xmlns:wne="http://schemas.microsoft.com/office/word/2006/wordml" xmlns:wps="http://schemas.microsoft.com/office/word/2010/wordprocessingShape" mc:Ignorable="w14 wp14">
   <w:abstractNum w:abstractNumId="0">
+    <w:nsid w:val="00000001"/>
+    <w:multiLevelType w:val="hybridMultilevel"/>
+    <w:tmpl w:val="00000001"/>
+    <w:lvl w:ilvl="0" w:tplc="00000001">
+      <w:numFmt w:val="bullet"/>
+      <w:lvlText w:val="."/>
+      <w:lvlJc w:val="left"/>
+      <w:pPr>
+        <w:ind w:left="720" w:hanging="360"/>
+      </w:pPr>
+    </w:lvl>
+    <w:lvl w:ilvl="1" w:tplc="FFFFFFFF">
+      <w:numFmt w:val="decimal"/>
+      <w:lvlText w:val=""/>
+      <w:lvlJc w:val="left"/>
+    </w:lvl>
+    <w:lvl w:ilvl="2" w:tplc="FFFFFFFF">
+      <w:numFmt w:val="decimal"/>
+      <w:lvlText w:val=""/>
+      <w:lvlJc w:val="left"/>
+    </w:lvl>
+    <w:lvl w:ilvl="3" w:tplc="FFFFFFFF">
+      <w:numFmt w:val="decimal"/>
+      <w:lvlText w:val=""/>
+      <w:lvlJc w:val="left"/>
+    </w:lvl>
+    <w:lvl w:ilvl="4" w:tplc="FFFFFFFF">
+      <w:numFmt w:val="decimal"/>
+      <w:lvlText w:val=""/>
+      <w:lvlJc w:val="left"/>
+    </w:lvl>
+    <w:lvl w:ilvl="5" w:tplc="FFFFFFFF">
+      <w:numFmt w:val="decimal"/>
+      <w:lvlText w:val=""/>
+      <w:lvlJc w:val="left"/>
+    </w:lvl>
+    <w:lvl w:ilvl="6" w:tplc="FFFFFFFF">
+      <w:numFmt w:val="decimal"/>
+      <w:lvlText w:val=""/>
+      <w:lvlJc w:val="left"/>
+    </w:lvl>
+    <w:lvl w:ilvl="7" w:tplc="FFFFFFFF">
+      <w:numFmt w:val="decimal"/>
+      <w:lvlText w:val=""/>
+      <w:lvlJc w:val="left"/>
+    </w:lvl>
+    <w:lvl w:ilvl="8" w:tplc="FFFFFFFF">
+      <w:numFmt w:val="decimal"/>
+      <w:lvlText w:val=""/>
+      <w:lvlJc w:val="left"/>
+    </w:lvl>
+  </w:abstractNum>
+  <w:abstractNum w:abstractNumId="1">
     <w:nsid w:val="0D0F2BA8"/>
     <w:multiLevelType w:val="hybridMultilevel"/>
     <w:tmpl w:val="2ED06EA0"/>
@@ -1629,7 +1815,7 @@
       </w:rPr>
     </w:lvl>
   </w:abstractNum>
-  <w:abstractNum w:abstractNumId="1">
+  <w:abstractNum w:abstractNumId="2">
     <w:nsid w:val="0E6C6C8C"/>
     <w:multiLevelType w:val="hybridMultilevel"/>
     <w:tmpl w:val="10ACD750"/>
@@ -1742,7 +1928,7 @@
       </w:rPr>
     </w:lvl>
   </w:abstractNum>
-  <w:abstractNum w:abstractNumId="2">
+  <w:abstractNum w:abstractNumId="3">
     <w:nsid w:val="18BD437A"/>
     <w:multiLevelType w:val="hybridMultilevel"/>
     <w:tmpl w:val="A26E08C8"/>
@@ -1855,7 +2041,7 @@
       </w:rPr>
     </w:lvl>
   </w:abstractNum>
-  <w:abstractNum w:abstractNumId="3">
+  <w:abstractNum w:abstractNumId="4">
     <w:nsid w:val="4B64106C"/>
     <w:multiLevelType w:val="hybridMultilevel"/>
     <w:tmpl w:val="8250AA80"/>
@@ -1968,7 +2154,7 @@
       </w:rPr>
     </w:lvl>
   </w:abstractNum>
-  <w:abstractNum w:abstractNumId="4">
+  <w:abstractNum w:abstractNumId="5">
     <w:nsid w:val="4B914CCB"/>
     <w:multiLevelType w:val="hybridMultilevel"/>
     <w:tmpl w:val="8B945250"/>
@@ -2081,7 +2267,7 @@
       </w:rPr>
     </w:lvl>
   </w:abstractNum>
-  <w:abstractNum w:abstractNumId="5">
+  <w:abstractNum w:abstractNumId="6">
     <w:nsid w:val="545C16DE"/>
     <w:multiLevelType w:val="hybridMultilevel"/>
     <w:tmpl w:val="C9F8DCBE"/>
@@ -2194,7 +2380,7 @@
       </w:rPr>
     </w:lvl>
   </w:abstractNum>
-  <w:abstractNum w:abstractNumId="6">
+  <w:abstractNum w:abstractNumId="7">
     <w:nsid w:val="62F17DE9"/>
     <w:multiLevelType w:val="hybridMultilevel"/>
     <w:tmpl w:val="F770303E"/>
@@ -2307,7 +2493,7 @@
       </w:rPr>
     </w:lvl>
   </w:abstractNum>
-  <w:abstractNum w:abstractNumId="7">
+  <w:abstractNum w:abstractNumId="8">
     <w:nsid w:val="6CDF724B"/>
     <w:multiLevelType w:val="multilevel"/>
     <w:tmpl w:val="F192114A"/>
@@ -2456,7 +2642,7 @@
       </w:rPr>
     </w:lvl>
   </w:abstractNum>
-  <w:abstractNum w:abstractNumId="8">
+  <w:abstractNum w:abstractNumId="9">
     <w:nsid w:val="70CD2900"/>
     <w:multiLevelType w:val="hybridMultilevel"/>
     <w:tmpl w:val="AD88AD2E"/>
@@ -2569,31 +2755,34 @@
     </w:lvl>
   </w:abstractNum>
   <w:num w:numId="1">
+    <w:abstractNumId w:val="7"/>
+  </w:num>
+  <w:num w:numId="2">
+    <w:abstractNumId w:val="2"/>
+  </w:num>
+  <w:num w:numId="3">
+    <w:abstractNumId w:val="4"/>
+  </w:num>
+  <w:num w:numId="4">
+    <w:abstractNumId w:val="8"/>
+  </w:num>
+  <w:num w:numId="5">
+    <w:abstractNumId w:val="5"/>
+  </w:num>
+  <w:num w:numId="6">
+    <w:abstractNumId w:val="3"/>
+  </w:num>
+  <w:num w:numId="7">
     <w:abstractNumId w:val="6"/>
   </w:num>
-  <w:num w:numId="2">
+  <w:num w:numId="8">
     <w:abstractNumId w:val="1"/>
   </w:num>
-  <w:num w:numId="3">
-    <w:abstractNumId w:val="3"/>
+  <w:num w:numId="9">
+    <w:abstractNumId w:val="9"/>
   </w:num>
-  <w:num w:numId="4">
-    <w:abstractNumId w:val="7"/>
-  </w:num>
-  <w:num w:numId="5">
-    <w:abstractNumId w:val="4"/>
-  </w:num>
-  <w:num w:numId="6">
-    <w:abstractNumId w:val="2"/>
-  </w:num>
-  <w:num w:numId="7">
-    <w:abstractNumId w:val="5"/>
-  </w:num>
-  <w:num w:numId="8">
+  <w:num w:numId="10">
     <w:abstractNumId w:val="0"/>
-  </w:num>
-  <w:num w:numId="9">
-    <w:abstractNumId w:val="8"/>
   </w:num>
 </w:numbering>
 </file>

</xml_diff>